<commit_message>
Change amazon products photos to legal photos (headphone, earbuds & accessories)
</commit_message>
<xml_diff>
--- a/images/electronics/portable sound & vision/accessories/headphone, earbuds & accessories/headphone adapters/all headphone adapters.docx
+++ b/images/electronics/portable sound & vision/accessories/headphone, earbuds & accessories/headphone adapters/all headphone adapters.docx
@@ -75,6 +75,47 @@
               <w:t>Bluetooth Aux Receiver for Car, Noise Cancelling 3.5mm Bluetooth to Aux Car Adapter, Wireless Audio Receiver for Home Stereo/Wired Headphones, Hands-Free Call, 16H Battery Life</w:t>
             </w:r>
           </w:p>
+          <w:p>
+            <w:pPr>
+              <w:spacing w:line="276" w:lineRule="auto"/>
+              <w:rPr>
+                <w:rFonts w:ascii="Leelawadee" w:hAnsi="Leelawadee" w:cs="Leelawadee"/>
+                <w:sz w:val="26"/>
+                <w:szCs w:val="26"/>
+              </w:rPr>
+            </w:pPr>
+          </w:p>
+          <w:p>
+            <w:pPr>
+              <w:spacing w:line="276" w:lineRule="auto"/>
+              <w:rPr>
+                <w:rFonts w:ascii="Leelawadee" w:hAnsi="Leelawadee" w:cs="Leelawadee"/>
+                <w:sz w:val="26"/>
+                <w:szCs w:val="26"/>
+              </w:rPr>
+            </w:pPr>
+          </w:p>
+          <w:p>
+            <w:pPr>
+              <w:spacing w:line="276" w:lineRule="auto"/>
+              <w:rPr>
+                <w:rFonts w:ascii="Leelawadee" w:hAnsi="Leelawadee" w:cs="Leelawadee"/>
+                <w:sz w:val="26"/>
+                <w:szCs w:val="26"/>
+              </w:rPr>
+            </w:pPr>
+            <w:hyperlink r:id="rId5" w:history="1">
+              <w:r>
+                <w:rPr>
+                  <w:rStyle w:val="Hyperlink"/>
+                  <w:rFonts w:ascii="Leelawadee" w:hAnsi="Leelawadee" w:cs="Leelawadee"/>
+                  <w:sz w:val="26"/>
+                  <w:szCs w:val="26"/>
+                </w:rPr>
+                <w:t>https://pixabay.com/illustrations/usb-stick-flash-drive-external-drive-7208160/</w:t>
+              </w:r>
+            </w:hyperlink>
+          </w:p>
         </w:tc>
         <w:tc>
           <w:tcPr>
@@ -922,6 +963,47 @@
               <w:t>JSUAX USB Type C to 3.5mm Female Headphone Jack Adapter</w:t>
             </w:r>
           </w:p>
+          <w:p>
+            <w:pPr>
+              <w:spacing w:line="276" w:lineRule="auto"/>
+              <w:rPr>
+                <w:rFonts w:ascii="Leelawadee" w:hAnsi="Leelawadee" w:cs="Leelawadee"/>
+                <w:sz w:val="26"/>
+                <w:szCs w:val="26"/>
+              </w:rPr>
+            </w:pPr>
+          </w:p>
+          <w:p>
+            <w:pPr>
+              <w:spacing w:line="276" w:lineRule="auto"/>
+              <w:rPr>
+                <w:rFonts w:ascii="Leelawadee" w:hAnsi="Leelawadee" w:cs="Leelawadee"/>
+                <w:sz w:val="26"/>
+                <w:szCs w:val="26"/>
+              </w:rPr>
+            </w:pPr>
+          </w:p>
+          <w:p>
+            <w:pPr>
+              <w:spacing w:line="276" w:lineRule="auto"/>
+              <w:rPr>
+                <w:rFonts w:ascii="Leelawadee" w:hAnsi="Leelawadee" w:cs="Leelawadee"/>
+                <w:sz w:val="26"/>
+                <w:szCs w:val="26"/>
+              </w:rPr>
+            </w:pPr>
+            <w:hyperlink r:id="rId6" w:history="1">
+              <w:r>
+                <w:rPr>
+                  <w:rStyle w:val="Hyperlink"/>
+                  <w:rFonts w:ascii="Leelawadee" w:hAnsi="Leelawadee" w:cs="Leelawadee"/>
+                  <w:sz w:val="26"/>
+                  <w:szCs w:val="26"/>
+                </w:rPr>
+                <w:t>https://pixabay.com/photos/headphones-headset-music-technology-141301/</w:t>
+              </w:r>
+            </w:hyperlink>
+          </w:p>
         </w:tc>
         <w:tc>
           <w:tcPr>
@@ -1862,8 +1944,103 @@
                 <w:sz w:val="26"/>
                 <w:szCs w:val="26"/>
               </w:rPr>
-              <w:t>ACAGET USB C to 3.5mm Headphone Jack Adapter [3 PACK],USB Type C Adapter 3.5mm Jack Connector for Samsung Galaxy A54 A53 A33 S23 S22 Ultra S21 FE Note 20 OnePlus 11 10 9 Pro Google Pixel 7 7a 6 Pro</w:t>
-            </w:r>
+              <w:t>ACAGET USB C to 3.5mm Headphone Jack Adapter [3 PACK</w:t>
+            </w:r>
+            <w:proofErr w:type="gramStart"/>
+            <w:r>
+              <w:rPr>
+                <w:rFonts w:ascii="Leelawadee" w:hAnsi="Leelawadee" w:cs="Leelawadee"/>
+                <w:sz w:val="26"/>
+                <w:szCs w:val="26"/>
+              </w:rPr>
+              <w:t>],USB</w:t>
+            </w:r>
+            <w:proofErr w:type="gramEnd"/>
+            <w:r>
+              <w:rPr>
+                <w:rFonts w:ascii="Leelawadee" w:hAnsi="Leelawadee" w:cs="Leelawadee"/>
+                <w:sz w:val="26"/>
+                <w:szCs w:val="26"/>
+              </w:rPr>
+              <w:t xml:space="preserve"> Type C Adapter 3.5mm Jack Connector for Samsung Galaxy A54 A53 A33 S23 S22 Ultra S21 FE Note 20 OnePlus 11 10 9 Pro Google Pixel 7 7a 6 Pro</w:t>
+            </w:r>
+          </w:p>
+          <w:p>
+            <w:pPr>
+              <w:spacing w:line="276" w:lineRule="auto"/>
+              <w:jc w:val="both"/>
+              <w:rPr>
+                <w:rFonts w:ascii="Leelawadee" w:hAnsi="Leelawadee" w:cs="Leelawadee"/>
+                <w:sz w:val="26"/>
+                <w:szCs w:val="26"/>
+              </w:rPr>
+            </w:pPr>
+          </w:p>
+          <w:p>
+            <w:pPr>
+              <w:spacing w:line="276" w:lineRule="auto"/>
+              <w:jc w:val="both"/>
+              <w:rPr>
+                <w:rFonts w:ascii="Leelawadee" w:hAnsi="Leelawadee" w:cs="Leelawadee"/>
+                <w:sz w:val="26"/>
+                <w:szCs w:val="26"/>
+              </w:rPr>
+            </w:pPr>
+          </w:p>
+          <w:p>
+            <w:pPr>
+              <w:spacing w:line="276" w:lineRule="auto"/>
+              <w:jc w:val="both"/>
+              <w:rPr>
+                <w:rFonts w:ascii="Leelawadee" w:hAnsi="Leelawadee" w:cs="Leelawadee"/>
+                <w:sz w:val="26"/>
+                <w:szCs w:val="26"/>
+              </w:rPr>
+            </w:pPr>
+            <w:hyperlink r:id="rId7" w:history="1">
+              <w:r>
+                <w:rPr>
+                  <w:rStyle w:val="Hyperlink"/>
+                  <w:rFonts w:ascii="Leelawadee" w:hAnsi="Leelawadee" w:cs="Leelawadee"/>
+                  <w:sz w:val="26"/>
+                  <w:szCs w:val="26"/>
+                </w:rPr>
+                <w:t>https://pixabay.com/photos/audio-jack-headphone-jack-6920453/</w:t>
+              </w:r>
+            </w:hyperlink>
+          </w:p>
+          <w:p>
+            <w:pPr>
+              <w:spacing w:line="276" w:lineRule="auto"/>
+              <w:jc w:val="both"/>
+              <w:rPr>
+                <w:rFonts w:ascii="Leelawadee" w:hAnsi="Leelawadee" w:cs="Leelawadee"/>
+                <w:sz w:val="26"/>
+                <w:szCs w:val="26"/>
+              </w:rPr>
+            </w:pPr>
+          </w:p>
+          <w:p>
+            <w:pPr>
+              <w:spacing w:line="276" w:lineRule="auto"/>
+              <w:jc w:val="both"/>
+              <w:rPr>
+                <w:rFonts w:ascii="Leelawadee" w:hAnsi="Leelawadee" w:cs="Leelawadee"/>
+                <w:sz w:val="26"/>
+                <w:szCs w:val="26"/>
+              </w:rPr>
+            </w:pPr>
+            <w:hyperlink r:id="rId8" w:history="1">
+              <w:r>
+                <w:rPr>
+                  <w:rStyle w:val="Hyperlink"/>
+                  <w:rFonts w:ascii="Leelawadee" w:hAnsi="Leelawadee" w:cs="Leelawadee"/>
+                  <w:sz w:val="26"/>
+                  <w:szCs w:val="26"/>
+                </w:rPr>
+                <w:t>https://pixabay.com/photos/audio-jack-headphone-jack-6920454/</w:t>
+              </w:r>
+            </w:hyperlink>
           </w:p>
         </w:tc>
         <w:tc>
@@ -1888,6 +2065,7 @@
                 <w:sz w:val="26"/>
                 <w:szCs w:val="26"/>
               </w:rPr>
+              <w:lastRenderedPageBreak/>
               <w:t xml:space="preserve">Specific Uses </w:t>
             </w:r>
             <w:proofErr w:type="gramStart"/>
@@ -2470,6 +2648,39 @@
               <w:t>UGREEN Apple Headphones Adapter [MFI Certified] Lightning to 3.5mm Headphone Jack Converter Compatible for iPhone 14/14 Pro/14 Max /14 Pro Max, iPhone 13/12 Series, iPad Pro iPhone SE 3- Grey</w:t>
             </w:r>
           </w:p>
+          <w:p>
+            <w:pPr>
+              <w:spacing w:line="276" w:lineRule="auto"/>
+              <w:jc w:val="both"/>
+              <w:rPr>
+                <w:rFonts w:ascii="Leelawadee" w:hAnsi="Leelawadee" w:cs="Leelawadee"/>
+                <w:sz w:val="26"/>
+                <w:szCs w:val="26"/>
+              </w:rPr>
+            </w:pPr>
+          </w:p>
+          <w:p>
+            <w:pPr>
+              <w:spacing w:line="276" w:lineRule="auto"/>
+              <w:jc w:val="both"/>
+              <w:rPr>
+                <w:rFonts w:ascii="Leelawadee" w:hAnsi="Leelawadee" w:cs="Leelawadee"/>
+                <w:sz w:val="26"/>
+                <w:szCs w:val="26"/>
+              </w:rPr>
+            </w:pPr>
+            <w:hyperlink r:id="rId9" w:history="1">
+              <w:r>
+                <w:rPr>
+                  <w:rStyle w:val="Hyperlink"/>
+                  <w:rFonts w:ascii="Leelawadee" w:hAnsi="Leelawadee" w:cs="Leelawadee"/>
+                  <w:sz w:val="26"/>
+                  <w:szCs w:val="26"/>
+                </w:rPr>
+                <w:t>https://pixabay.com/photos/headphones-headset-music-technology-141301/</w:t>
+              </w:r>
+            </w:hyperlink>
+          </w:p>
         </w:tc>
         <w:tc>
           <w:tcPr>
@@ -2539,8 +2750,6 @@
               </w:rPr>
               <w:t>Specific Uses f</w:t>
             </w:r>
-            <w:bookmarkStart w:id="0" w:name="_GoBack"/>
-            <w:bookmarkEnd w:id="0"/>
             <w:r>
               <w:rPr>
                 <w:rFonts w:ascii="Leelawadee" w:hAnsi="Leelawadee" w:cs="Leelawadee"/>
@@ -3188,8 +3397,65 @@
                 <w:sz w:val="26"/>
                 <w:szCs w:val="26"/>
               </w:rPr>
-              <w:t>Apple MU7E2FE/A USB-C to Headphone Jack Adaptor - White</w:t>
-            </w:r>
+              <w:t xml:space="preserve">Apple MU7E2FE/A USB-C to Headphone Jack Adaptor </w:t>
+            </w:r>
+            <w:r>
+              <w:rPr>
+                <w:rFonts w:ascii="Leelawadee" w:hAnsi="Leelawadee" w:cs="Leelawadee"/>
+                <w:sz w:val="26"/>
+                <w:szCs w:val="26"/>
+              </w:rPr>
+              <w:t>–</w:t>
+            </w:r>
+            <w:r>
+              <w:rPr>
+                <w:rFonts w:ascii="Leelawadee" w:hAnsi="Leelawadee" w:cs="Leelawadee"/>
+                <w:sz w:val="26"/>
+                <w:szCs w:val="26"/>
+              </w:rPr>
+              <w:t xml:space="preserve"> White</w:t>
+            </w:r>
+          </w:p>
+          <w:p>
+            <w:pPr>
+              <w:spacing w:line="276" w:lineRule="auto"/>
+              <w:rPr>
+                <w:rFonts w:ascii="Leelawadee" w:hAnsi="Leelawadee" w:cs="Leelawadee"/>
+                <w:sz w:val="26"/>
+                <w:szCs w:val="26"/>
+              </w:rPr>
+            </w:pPr>
+          </w:p>
+          <w:p>
+            <w:pPr>
+              <w:spacing w:line="276" w:lineRule="auto"/>
+              <w:rPr>
+                <w:rFonts w:ascii="Leelawadee" w:hAnsi="Leelawadee" w:cs="Leelawadee"/>
+                <w:sz w:val="26"/>
+                <w:szCs w:val="26"/>
+              </w:rPr>
+            </w:pPr>
+          </w:p>
+          <w:p>
+            <w:pPr>
+              <w:spacing w:line="276" w:lineRule="auto"/>
+              <w:rPr>
+                <w:rFonts w:ascii="Leelawadee" w:hAnsi="Leelawadee" w:cs="Leelawadee"/>
+                <w:sz w:val="26"/>
+                <w:szCs w:val="26"/>
+              </w:rPr>
+            </w:pPr>
+            <w:hyperlink r:id="rId10" w:history="1">
+              <w:r>
+                <w:rPr>
+                  <w:rStyle w:val="Hyperlink"/>
+                  <w:rFonts w:ascii="Leelawadee" w:hAnsi="Leelawadee" w:cs="Leelawadee"/>
+                  <w:sz w:val="26"/>
+                  <w:szCs w:val="26"/>
+                </w:rPr>
+                <w:t>https://www.pexels.com/photo/3-5mm-jack-cable-28042831/</w:t>
+              </w:r>
+            </w:hyperlink>
           </w:p>
         </w:tc>
         <w:tc>
@@ -3211,7 +3477,17 @@
                 <w:sz w:val="26"/>
                 <w:szCs w:val="26"/>
               </w:rPr>
-              <w:t xml:space="preserve">Compatible Devices: </w:t>
+              <w:t>Co</w:t>
+            </w:r>
+            <w:bookmarkStart w:id="0" w:name="_GoBack"/>
+            <w:bookmarkEnd w:id="0"/>
+            <w:r>
+              <w:rPr>
+                <w:rFonts w:ascii="Leelawadee" w:hAnsi="Leelawadee" w:cs="Leelawadee"/>
+                <w:sz w:val="26"/>
+                <w:szCs w:val="26"/>
+              </w:rPr>
+              <w:t xml:space="preserve">mpatible Devices: </w:t>
             </w:r>
             <w:r>
               <w:rPr>
@@ -4036,6 +4312,17 @@
       </w:tblBorders>
     </w:tblPr>
   </w:style>
+  <w:style w:type="character" w:styleId="Hyperlink">
+    <w:name w:val="Hyperlink"/>
+    <w:basedOn w:val="DefaultParagraphFont"/>
+    <w:uiPriority w:val="99"/>
+    <w:unhideWhenUsed/>
+    <w:rsid w:val="00CA6E8E"/>
+    <w:rPr>
+      <w:color w:val="0563C1" w:themeColor="hyperlink"/>
+      <w:u w:val="single"/>
+    </w:rPr>
+  </w:style>
 </w:styles>
 </file>
 
@@ -4305,7 +4592,7 @@
 </file>
 
 <file path=customXml/itemProps1.xml><?xml version="1.0" encoding="utf-8"?>
-<ds:datastoreItem xmlns:ds="http://schemas.openxmlformats.org/officeDocument/2006/customXml" ds:itemID="{24A80C54-F1F7-460E-80FC-0EE13ED89C0A}">
+<ds:datastoreItem xmlns:ds="http://schemas.openxmlformats.org/officeDocument/2006/customXml" ds:itemID="{A12CF2C6-E858-4821-BD81-172E84A9E768}">
   <ds:schemaRefs>
     <ds:schemaRef ds:uri="http://schemas.openxmlformats.org/officeDocument/2006/bibliography"/>
   </ds:schemaRefs>

</xml_diff>